<commit_message>
Slight change to yeport + temp file
the temp file is to see if I can find the best min threshold to see if I can get rid of some of the negative matching
</commit_message>
<xml_diff>
--- a/Project Report.docx
+++ b/Project Report.docx
@@ -186,54 +186,38 @@
           <w:sz w:val="24"/>
           <w:szCs w:val="24"/>
         </w:rPr>
-        <w:t xml:space="preserve">Due Date: </w:t>
-      </w:r>
-      <w:r>
+        <w:t>Due Date: Saturday December 2, 2023. 11:59 p.m.</w:t>
+      </w:r>
+    </w:p>
+    <w:p>
+      <w:pPr>
+        <w:spacing w:before="200"/>
+        <w:jc w:val="center"/>
         <w:rPr>
           <w:rFonts w:eastAsia="Times New Roman"/>
           <w:sz w:val="24"/>
           <w:szCs w:val="24"/>
         </w:rPr>
-        <w:t>Saturday December 2</w:t>
-      </w:r>
+      </w:pPr>
       <w:r>
         <w:rPr>
           <w:rFonts w:eastAsia="Times New Roman"/>
           <w:sz w:val="24"/>
           <w:szCs w:val="24"/>
         </w:rPr>
-        <w:t>, 2023. 11:59 p.m.</w:t>
-      </w:r>
-    </w:p>
-    <w:p>
-      <w:pPr>
-        <w:spacing w:before="200"/>
+        <w:t>Chandler Mayberry 190688910</w:t>
+      </w:r>
+    </w:p>
+    <w:p>
+      <w:pPr>
         <w:jc w:val="center"/>
+      </w:pPr>
+      <w:r>
         <w:rPr>
           <w:rFonts w:eastAsia="Times New Roman"/>
           <w:sz w:val="24"/>
           <w:szCs w:val="24"/>
         </w:rPr>
-      </w:pPr>
-      <w:r>
-        <w:rPr>
-          <w:rFonts w:eastAsia="Times New Roman"/>
-          <w:sz w:val="24"/>
-          <w:szCs w:val="24"/>
-        </w:rPr>
-        <w:t>Chandler Mayberry 190688910</w:t>
-      </w:r>
-    </w:p>
-    <w:p>
-      <w:pPr>
-        <w:jc w:val="center"/>
-      </w:pPr>
-      <w:r>
-        <w:rPr>
-          <w:rFonts w:eastAsia="Times New Roman"/>
-          <w:sz w:val="24"/>
-          <w:szCs w:val="24"/>
-        </w:rPr>
         <w:t xml:space="preserve">Samson Goodenough </w:t>
       </w:r>
       <w:r>
@@ -300,9 +284,9 @@
         <w:br/>
       </w:r>
     </w:p>
-    <w:bookmarkStart w:id="7" w:name="_Toc146997098" w:displacedByCustomXml="next"/>
+    <w:bookmarkStart w:id="7" w:name="_Toc146997201" w:displacedByCustomXml="next"/>
     <w:bookmarkStart w:id="8" w:name="_Toc146997120" w:displacedByCustomXml="next"/>
-    <w:bookmarkStart w:id="9" w:name="_Toc146997201" w:displacedByCustomXml="next"/>
+    <w:bookmarkStart w:id="9" w:name="_Toc146997098" w:displacedByCustomXml="next"/>
     <w:sdt>
       <w:sdtPr>
         <w:rPr>
@@ -716,33 +700,37 @@
     <w:p/>
     <w:p>
       <w:r>
+        <w:t>-Past and current methods for scene stitching:</w:t>
+      </w:r>
+    </w:p>
+    <w:p/>
+    <w:p/>
+    <w:p/>
+    <w:p/>
+    <w:p>
+      <w:pPr>
+        <w:pStyle w:val="Heading1"/>
+      </w:pPr>
+      <w:r>
+        <w:t>Methods and Algorithms:</w:t>
+      </w:r>
+    </w:p>
+    <w:p/>
+    <w:p>
+      <w:r>
+        <w:t>Note: for the below include a snip of the code(?)</w:t>
+      </w:r>
+    </w:p>
+    <w:p/>
+    <w:p>
+      <w:r>
         <w:t>-</w:t>
       </w:r>
       <w:r>
-        <w:t xml:space="preserve">Past and current methods for </w:t>
-      </w:r>
-      <w:r>
-        <w:t>scene stitching</w:t>
-      </w:r>
-      <w:r>
-        <w:t>:</w:t>
-      </w:r>
-    </w:p>
-    <w:p/>
-    <w:p/>
-    <w:p/>
-    <w:p>
-      <w:pPr>
-        <w:pStyle w:val="Heading1"/>
-      </w:pPr>
-      <w:r>
-        <w:t>Methods and Algorithms:</w:t>
-      </w:r>
-    </w:p>
-    <w:p/>
-    <w:p>
-      <w:r>
-        <w:t>Note: for the below include a snip of the code(?)</w:t>
+        <w:t xml:space="preserve"> </w:t>
+      </w:r>
+      <w:r>
+        <w:t>Method for feature detection (and include keypoint detection) and why?</w:t>
       </w:r>
     </w:p>
     <w:p/>
@@ -754,40 +742,20 @@
         <w:t xml:space="preserve"> </w:t>
       </w:r>
       <w:r>
-        <w:t xml:space="preserve">Method </w:t>
-      </w:r>
-      <w:r>
-        <w:t>for feature detection (and include keypoint detection) and why?</w:t>
-      </w:r>
-    </w:p>
-    <w:p/>
-    <w:p>
-      <w:r>
+        <w:t>Method for Matching and why?</w:t>
+      </w:r>
+    </w:p>
+    <w:p/>
+    <w:p>
+      <w:r>
+        <w:lastRenderedPageBreak/>
         <w:t>-</w:t>
       </w:r>
       <w:r>
         <w:t xml:space="preserve"> </w:t>
       </w:r>
       <w:r>
-        <w:t xml:space="preserve">Method </w:t>
-      </w:r>
-      <w:r>
-        <w:t>for Matching and why?</w:t>
-      </w:r>
-    </w:p>
-    <w:p/>
-    <w:p>
-      <w:r>
-        <w:t>-</w:t>
-      </w:r>
-      <w:r>
-        <w:t xml:space="preserve"> </w:t>
-      </w:r>
-      <w:r>
-        <w:t xml:space="preserve">Method </w:t>
-      </w:r>
-      <w:r>
-        <w:t>for box detection and why?</w:t>
+        <w:t>Method for box detection and why?</w:t>
       </w:r>
     </w:p>
     <w:p/>
@@ -951,6 +919,52 @@
       </w:r>
     </w:p>
     <w:p/>
+    <w:p/>
+    <w:p>
+      <w:r>
+        <w:t xml:space="preserve">-I noticed on many of the matching scenes, either for true positives or true negatives, there are times where there are </w:t>
+      </w:r>
+      <w:proofErr w:type="spellStart"/>
+      <w:r>
+        <w:t>keypoints</w:t>
+      </w:r>
+      <w:proofErr w:type="spellEnd"/>
+      <w:r>
+        <w:t xml:space="preserve"> very far away from the object or sparsely placed (for the negative results)</w:t>
+      </w:r>
+    </w:p>
+    <w:p>
+      <w:pPr>
+        <w:ind w:left="720"/>
+      </w:pPr>
+      <w:r>
+        <w:t xml:space="preserve">-having a method to see the density of </w:t>
+      </w:r>
+      <w:proofErr w:type="gramStart"/>
+      <w:r>
+        <w:t>a an</w:t>
+      </w:r>
+      <w:proofErr w:type="gramEnd"/>
+      <w:r>
+        <w:t xml:space="preserve"> area and omitted completely </w:t>
+      </w:r>
+      <w:proofErr w:type="spellStart"/>
+      <w:r>
+        <w:t>sparsed</w:t>
+      </w:r>
+      <w:proofErr w:type="spellEnd"/>
+      <w:r>
+        <w:t xml:space="preserve"> </w:t>
+      </w:r>
+      <w:proofErr w:type="spellStart"/>
+      <w:r>
+        <w:t>keypoints</w:t>
+      </w:r>
+      <w:proofErr w:type="spellEnd"/>
+      <w:r>
+        <w:t xml:space="preserve"> would reduce the amount of true negatives and make the true positives produce better results. </w:t>
+      </w:r>
+    </w:p>
     <w:p/>
     <w:p>
       <w:pPr>

</xml_diff>

<commit_message>
Finishing Touches part 2
</commit_message>
<xml_diff>
--- a/Project Report.docx
+++ b/Project Report.docx
@@ -284,9 +284,9 @@
         <w:br/>
       </w:r>
     </w:p>
-    <w:bookmarkStart w:id="7" w:name="_Toc146997098" w:displacedByCustomXml="next"/>
+    <w:bookmarkStart w:id="7" w:name="_Toc146997201" w:displacedByCustomXml="next"/>
     <w:bookmarkStart w:id="8" w:name="_Toc146997120" w:displacedByCustomXml="next"/>
-    <w:bookmarkStart w:id="9" w:name="_Toc146997201" w:displacedByCustomXml="next"/>
+    <w:bookmarkStart w:id="9" w:name="_Toc146997098" w:displacedByCustomXml="next"/>
     <w:sdt>
       <w:sdtPr>
         <w:rPr>
@@ -437,12 +437,12 @@
         <w:lastRenderedPageBreak/>
         <w:t>Introduction</w:t>
       </w:r>
+      <w:bookmarkEnd w:id="10"/>
+      <w:bookmarkEnd w:id="11"/>
+      <w:bookmarkEnd w:id="12"/>
       <w:bookmarkEnd w:id="9"/>
       <w:bookmarkEnd w:id="8"/>
       <w:bookmarkEnd w:id="7"/>
-      <w:bookmarkEnd w:id="10"/>
-      <w:bookmarkEnd w:id="11"/>
-      <w:bookmarkEnd w:id="12"/>
     </w:p>
     <w:p/>
     <w:p>
@@ -453,12 +453,10 @@
         <w:t xml:space="preserve">All the code for this assignment may be run using </w:t>
       </w:r>
       <w:proofErr w:type="spellStart"/>
-      <w:proofErr w:type="gramStart"/>
       <w:r>
         <w:t>main.ipynb</w:t>
       </w:r>
       <w:proofErr w:type="spellEnd"/>
-      <w:proofErr w:type="gramEnd"/>
       <w:r>
         <w:t xml:space="preserve"> </w:t>
       </w:r>
@@ -562,15 +560,7 @@
               </w:numPr>
             </w:pPr>
             <w:r>
-              <w:t xml:space="preserve">A small literature review that discusses past and current methods on how to perform tasks (1) and (2) and </w:t>
-            </w:r>
-            <w:proofErr w:type="gramStart"/>
-            <w:r>
-              <w:t>discuss</w:t>
-            </w:r>
-            <w:proofErr w:type="gramEnd"/>
-            <w:r>
-              <w:t xml:space="preserve"> the advantages and disadvantages of each approach.</w:t>
+              <w:t>A small literature review that discusses past and current methods on how to perform tasks (1) and (2) and discuss the advantages and disadvantages of each approach.</w:t>
             </w:r>
           </w:p>
           <w:p>
@@ -606,15 +596,7 @@
               </w:numPr>
             </w:pPr>
             <w:r>
-              <w:t xml:space="preserve">The challenges </w:t>
-            </w:r>
-            <w:proofErr w:type="gramStart"/>
-            <w:r>
-              <w:t>faces</w:t>
-            </w:r>
-            <w:proofErr w:type="gramEnd"/>
-            <w:r>
-              <w:t xml:space="preserve"> and how they were addressed.</w:t>
+              <w:t>The challenges faces and how they were addressed.</w:t>
             </w:r>
           </w:p>
           <w:p>
@@ -641,15 +623,7 @@
               <w:t>****</w:t>
             </w:r>
             <w:r>
-              <w:t xml:space="preserve">Should not be more than 5 </w:t>
-            </w:r>
-            <w:proofErr w:type="gramStart"/>
-            <w:r>
-              <w:t>pages.*</w:t>
-            </w:r>
-            <w:proofErr w:type="gramEnd"/>
-            <w:r>
-              <w:t>**</w:t>
+              <w:t>Should not be more than 5 pages.***</w:t>
             </w:r>
             <w:r>
               <w:t>*</w:t>
@@ -664,15 +638,7 @@
               </w:numPr>
             </w:pPr>
             <w:r>
-              <w:t xml:space="preserve">**** The most important component of the report is your table of </w:t>
-            </w:r>
-            <w:proofErr w:type="gramStart"/>
-            <w:r>
-              <w:t>results.*</w:t>
-            </w:r>
-            <w:proofErr w:type="gramEnd"/>
-            <w:r>
-              <w:t>***</w:t>
+              <w:t>**** The most important component of the report is your table of results.****</w:t>
             </w:r>
           </w:p>
           <w:p/>
@@ -692,18 +658,296 @@
     </w:p>
     <w:p/>
     <w:p>
-      <w:r>
+      <w:pPr>
+        <w:rPr>
+          <w:b/>
+          <w:bCs/>
+        </w:rPr>
+      </w:pPr>
+      <w:r>
+        <w:rPr>
+          <w:b/>
+          <w:bCs/>
+        </w:rPr>
         <w:t>-Past and current methods for object recognition in a scene:</w:t>
       </w:r>
     </w:p>
     <w:p/>
-    <w:p/>
-    <w:p>
-      <w:r>
+    <w:p>
+      <w:r>
+        <w:t>Notes:</w:t>
+      </w:r>
+    </w:p>
+    <w:p>
+      <w:r>
+        <w:t>-Edge detection</w:t>
+      </w:r>
+    </w:p>
+    <w:p>
+      <w:r>
+        <w:tab/>
+        <w:t>-useful for object detection, structure from motion, tracking</w:t>
+      </w:r>
+    </w:p>
+    <w:p>
+      <w:r>
+        <w:t>-</w:t>
+      </w:r>
+      <w:proofErr w:type="spellStart"/>
+      <w:r>
+        <w:t>Keypoint</w:t>
+      </w:r>
+      <w:proofErr w:type="spellEnd"/>
+      <w:r>
+        <w:t xml:space="preserve"> extraction to find interest points in an image</w:t>
+      </w:r>
+      <w:r>
+        <w:t xml:space="preserve"> (interest points / features</w:t>
+      </w:r>
+    </w:p>
+    <w:p>
+      <w:pPr>
+        <w:ind w:left="720"/>
+      </w:pPr>
+      <w:r>
+        <w:t>-</w:t>
+      </w:r>
+      <w:proofErr w:type="spellStart"/>
+      <w:r>
+        <w:t>keypoint</w:t>
+      </w:r>
+      <w:proofErr w:type="spellEnd"/>
+      <w:r>
+        <w:t xml:space="preserve"> descriptor describes </w:t>
+      </w:r>
+      <w:r>
+        <w:t xml:space="preserve">detected </w:t>
+      </w:r>
+      <w:r>
+        <w:t>interest points to make it feasible to match those across different images.</w:t>
+      </w:r>
+    </w:p>
+    <w:p>
+      <w:pPr>
+        <w:ind w:left="720"/>
+      </w:pPr>
+      <w:r>
+        <w:t>-</w:t>
+      </w:r>
+      <w:proofErr w:type="spellStart"/>
+      <w:r>
+        <w:t>keypoints</w:t>
+      </w:r>
+      <w:proofErr w:type="spellEnd"/>
+      <w:r>
+        <w:t xml:space="preserve"> themselves are a tool and used for many applications including object recognition</w:t>
+      </w:r>
+      <w:r>
+        <w:t>.</w:t>
+      </w:r>
+    </w:p>
+    <w:p>
+      <w:r>
+        <w:t>-</w:t>
+      </w:r>
+      <w:r>
+        <w:t>Feature detector examples:</w:t>
+      </w:r>
+    </w:p>
+    <w:p>
+      <w:r>
+        <w:tab/>
+        <w:t>-Harris Corner detector</w:t>
+      </w:r>
+    </w:p>
+    <w:p>
+      <w:r>
+        <w:tab/>
+      </w:r>
+      <w:r>
+        <w:tab/>
+        <w:t>-</w:t>
+      </w:r>
+      <w:r>
+        <w:t>translation invariant (</w:t>
+      </w:r>
+      <w:r>
+        <w:t>changing locations) -&gt; yes</w:t>
+      </w:r>
+    </w:p>
+    <w:p>
+      <w:r>
+        <w:tab/>
+      </w:r>
+      <w:r>
+        <w:tab/>
+        <w:t>-rotation invariant -&gt; yes</w:t>
+      </w:r>
+    </w:p>
+    <w:p>
+      <w:r>
+        <w:tab/>
+      </w:r>
+      <w:r>
+        <w:tab/>
+        <w:t>-scale invariant -&gt; no</w:t>
+      </w:r>
+    </w:p>
+    <w:p>
+      <w:r>
+        <w:tab/>
+        <w:t>-Speeded up robust features – SURF</w:t>
+      </w:r>
+    </w:p>
+    <w:p>
+      <w:r>
+        <w:tab/>
+        <w:t>-Features from accelerated segment test - FAST</w:t>
+      </w:r>
+    </w:p>
+    <w:p>
+      <w:r>
+        <w:lastRenderedPageBreak/>
+        <w:tab/>
+        <w:t>-</w:t>
+      </w:r>
+      <w:r>
+        <w:t>Binary Robust Independent Elementary Features – BRIEF</w:t>
+      </w:r>
+    </w:p>
+    <w:p>
+      <w:r>
+        <w:tab/>
+        <w:t xml:space="preserve">-Oriented FAST and Rotated BRIEF </w:t>
+      </w:r>
+      <w:r>
+        <w:t>–</w:t>
+      </w:r>
+      <w:r>
+        <w:t xml:space="preserve"> ORB</w:t>
+      </w:r>
+    </w:p>
+    <w:p>
+      <w:pPr>
+        <w:ind w:firstLine="720"/>
+      </w:pPr>
+      <w:r>
+        <w:t>-Scale invariant Feature Transform – SIFT</w:t>
+      </w:r>
+    </w:p>
+    <w:p>
+      <w:r>
+        <w:tab/>
+      </w:r>
+      <w:r>
+        <w:tab/>
+        <w:t>-independently select interest points in an image with repeatable results</w:t>
+      </w:r>
+    </w:p>
+    <w:p>
+      <w:pPr>
+        <w:ind w:left="1440"/>
+      </w:pPr>
+      <w:r>
+        <w:t>-extracts features that are most stable in terms of location and scale in an image, finding the best local maxima in regards to position and scale</w:t>
+      </w:r>
+    </w:p>
+    <w:p>
+      <w:r>
+        <w:tab/>
+      </w:r>
+      <w:r>
+        <w:tab/>
+        <w:t>-scale invariant -&gt; yes</w:t>
+      </w:r>
+    </w:p>
+    <w:p>
+      <w:r>
+        <w:tab/>
+      </w:r>
+      <w:r>
+        <w:tab/>
+        <w:t>-Steps:</w:t>
+      </w:r>
+    </w:p>
+    <w:p>
+      <w:r>
+        <w:tab/>
+      </w:r>
+      <w:r>
+        <w:tab/>
+      </w:r>
+      <w:r>
+        <w:tab/>
+      </w:r>
+      <w:r>
+        <w:t xml:space="preserve">1. </w:t>
+      </w:r>
+      <w:r>
+        <w:t xml:space="preserve">perform scale-space extrema detection, which is the process of </w:t>
+      </w:r>
+    </w:p>
+    <w:p/>
+    <w:p/>
+    <w:p/>
+    <w:p>
+      <w:pPr>
+        <w:rPr>
+          <w:b/>
+          <w:bCs/>
+        </w:rPr>
+      </w:pPr>
+      <w:r>
+        <w:rPr>
+          <w:b/>
+          <w:bCs/>
+        </w:rPr>
         <w:t>-Past and current methods for scene stitching:</w:t>
       </w:r>
     </w:p>
     <w:p/>
+    <w:p>
+      <w:r>
+        <w:t>Notes:</w:t>
+      </w:r>
+    </w:p>
+    <w:p>
+      <w:r>
+        <w:t>-to align images for image stitching;</w:t>
+      </w:r>
+    </w:p>
+    <w:p>
+      <w:r>
+        <w:tab/>
+        <w:t xml:space="preserve">1. </w:t>
+      </w:r>
+      <w:r>
+        <w:t xml:space="preserve">find feature points </w:t>
+      </w:r>
+      <w:r>
+        <w:t>in both images independently</w:t>
+      </w:r>
+    </w:p>
+    <w:p>
+      <w:r>
+        <w:tab/>
+        <w:t>2. find corresponding pairs between the two images</w:t>
+      </w:r>
+    </w:p>
+    <w:p>
+      <w:r>
+        <w:tab/>
+        <w:t xml:space="preserve">3. </w:t>
+      </w:r>
+      <w:r>
+        <w:t xml:space="preserve">after finding the pairs, conjoin the images together </w:t>
+      </w:r>
+      <w:r>
+        <w:t>using the corresponding pairs</w:t>
+      </w:r>
+    </w:p>
+    <w:p/>
+    <w:p/>
     <w:p/>
     <w:p/>
     <w:p/>
@@ -748,31 +992,87 @@
     <w:p/>
     <w:p>
       <w:r>
+        <w:t>-</w:t>
+      </w:r>
+      <w:r>
+        <w:t xml:space="preserve"> </w:t>
+      </w:r>
+      <w:r>
+        <w:t>Method for box detection and why?</w:t>
+      </w:r>
+    </w:p>
+    <w:p/>
+    <w:p>
+      <w:r>
+        <w:t>-Method for Image Stitching and why?</w:t>
+      </w:r>
+    </w:p>
+    <w:p/>
+    <w:p/>
+    <w:p/>
+    <w:p>
+      <w:pPr>
+        <w:pStyle w:val="Heading1"/>
+      </w:pPr>
+      <w:r>
+        <w:t>Task 1 Table:</w:t>
+      </w:r>
+    </w:p>
+    <w:p/>
+    <w:p>
+      <w:r>
+        <w:rPr>
+          <w:noProof/>
+        </w:rPr>
         <w:lastRenderedPageBreak/>
-        <w:t>-</w:t>
-      </w:r>
-      <w:r>
-        <w:t xml:space="preserve"> </w:t>
-      </w:r>
-      <w:r>
-        <w:t>Method for box detection and why?</w:t>
-      </w:r>
-    </w:p>
-    <w:p/>
-    <w:p>
-      <w:r>
-        <w:t>-Method for Image Stitching and why?</w:t>
-      </w:r>
-    </w:p>
-    <w:p/>
-    <w:p/>
-    <w:p/>
-    <w:p>
-      <w:pPr>
-        <w:pStyle w:val="Heading1"/>
-      </w:pPr>
-      <w:r>
-        <w:t>Task 1 Table:</w:t>
+        <w:drawing>
+          <wp:inline distT="0" distB="0" distL="0" distR="0" wp14:anchorId="36DD58B7" wp14:editId="56FA89F0">
+            <wp:extent cx="5943600" cy="1562100"/>
+            <wp:effectExtent l="0" t="0" r="0" b="0"/>
+            <wp:docPr id="1467047230" name="Picture 1467047230" descr="A yellow and pink background with black text&#10;&#10;Description automatically generated"/>
+            <wp:cNvGraphicFramePr>
+              <a:graphicFrameLocks xmlns:a="http://schemas.openxmlformats.org/drawingml/2006/main" noChangeAspect="1"/>
+            </wp:cNvGraphicFramePr>
+            <a:graphic xmlns:a="http://schemas.openxmlformats.org/drawingml/2006/main">
+              <a:graphicData uri="http://schemas.openxmlformats.org/drawingml/2006/picture">
+                <pic:pic xmlns:pic="http://schemas.openxmlformats.org/drawingml/2006/picture">
+                  <pic:nvPicPr>
+                    <pic:cNvPr id="1467047230" name="Picture 1" descr="A yellow and pink background with black text&#10;&#10;Description automatically generated"/>
+                    <pic:cNvPicPr>
+                      <a:picLocks noChangeAspect="1" noChangeArrowheads="1"/>
+                    </pic:cNvPicPr>
+                  </pic:nvPicPr>
+                  <pic:blipFill>
+                    <a:blip r:embed="rId7">
+                      <a:extLst>
+                        <a:ext uri="{28A0092B-C50C-407E-A947-70E740481C1C}">
+                          <a14:useLocalDpi xmlns:a14="http://schemas.microsoft.com/office/drawing/2010/main" val="0"/>
+                        </a:ext>
+                      </a:extLst>
+                    </a:blip>
+                    <a:srcRect/>
+                    <a:stretch>
+                      <a:fillRect/>
+                    </a:stretch>
+                  </pic:blipFill>
+                  <pic:spPr bwMode="auto">
+                    <a:xfrm>
+                      <a:off x="0" y="0"/>
+                      <a:ext cx="5943600" cy="1562100"/>
+                    </a:xfrm>
+                    <a:prstGeom prst="rect">
+                      <a:avLst/>
+                    </a:prstGeom>
+                    <a:noFill/>
+                    <a:ln>
+                      <a:noFill/>
+                    </a:ln>
+                  </pic:spPr>
+                </pic:pic>
+              </a:graphicData>
+            </a:graphic>
+          </wp:inline>
+        </w:drawing>
       </w:r>
     </w:p>
     <w:p/>
@@ -784,12 +1084,12 @@
     <w:p/>
     <w:p>
       <w:r>
-        <w:t>-Calculate</w:t>
-      </w:r>
-      <w:r>
-        <w:t xml:space="preserve"> and show precision, recall, f1-score, and accuracy for the complete dataset. (Explain what conclusion can be made from the results).</w:t>
-      </w:r>
-    </w:p>
+        <w:t>-Calculate and show precision, recall, f1-score, and accuracy for the complete dataset. (Explain what conclusion can be made from the results).</w:t>
+      </w:r>
+    </w:p>
+    <w:p/>
+    <w:p/>
+    <w:p/>
     <w:p/>
     <w:p/>
     <w:p/>
@@ -901,15 +1201,7 @@
         <w:ind w:left="720"/>
       </w:pPr>
       <w:r>
-        <w:t xml:space="preserve">-The dictionary was also helpful for detecting boxes to ensure that the </w:t>
-      </w:r>
-      <w:proofErr w:type="gramStart"/>
-      <w:r>
-        <w:t>object</w:t>
-      </w:r>
-      <w:proofErr w:type="gramEnd"/>
-      <w:r>
-        <w:t xml:space="preserve"> real life name could be put onto the box to identify the object without looking up the id in the object folder.</w:t>
+        <w:t>-The dictionary was also helpful for detecting boxes to ensure that the object real life name could be put onto the box to identify the object without looking up the id in the object folder.</w:t>
       </w:r>
     </w:p>
     <w:p/>
@@ -920,7 +1212,6 @@
         <w:pStyle w:val="Heading1"/>
       </w:pPr>
       <w:r>
-        <w:lastRenderedPageBreak/>
         <w:t>Possible Improvements and Future Work:</w:t>
       </w:r>
     </w:p>
@@ -963,15 +1254,7 @@
         <w:ind w:left="720"/>
       </w:pPr>
       <w:r>
-        <w:t xml:space="preserve">-having a method to see the density of </w:t>
-      </w:r>
-      <w:proofErr w:type="gramStart"/>
-      <w:r>
-        <w:t>a an</w:t>
-      </w:r>
-      <w:proofErr w:type="gramEnd"/>
-      <w:r>
-        <w:t xml:space="preserve"> area and omitted completely </w:t>
+        <w:t xml:space="preserve">-having a method to see the density of a an area and omitted completely </w:t>
       </w:r>
       <w:proofErr w:type="spellStart"/>
       <w:r>
@@ -1013,15 +1296,7 @@
     <w:p/>
     <w:p>
       <w:r>
-        <w:t>*</w:t>
-      </w:r>
-      <w:proofErr w:type="gramStart"/>
-      <w:r>
-        <w:t>ensure</w:t>
-      </w:r>
-      <w:proofErr w:type="gramEnd"/>
-      <w:r>
-        <w:t xml:space="preserve"> that we site the </w:t>
+        <w:t xml:space="preserve">*ensure that we site the </w:t>
       </w:r>
       <w:proofErr w:type="spellStart"/>
       <w:r>
@@ -1032,8 +1307,68 @@
         <w:t xml:space="preserve"> documentation that we used </w:t>
       </w:r>
     </w:p>
+    <w:p/>
+    <w:p>
+      <w:r>
+        <w:t>-summarize image main:</w:t>
+      </w:r>
+    </w:p>
+    <w:p>
+      <w:hyperlink r:id="rId8" w:history="1">
+        <w:r>
+          <w:rPr>
+            <w:rStyle w:val="Hyperlink"/>
+          </w:rPr>
+          <w:t>OpenCV: Feature Matching</w:t>
+        </w:r>
+      </w:hyperlink>
+    </w:p>
+    <w:p/>
+    <w:p>
+      <w:r>
+        <w:t>-</w:t>
+      </w:r>
+      <w:r>
+        <w:t>boxes</w:t>
+      </w:r>
+      <w:r>
+        <w:br/>
+      </w:r>
+      <w:hyperlink r:id="rId9" w:history="1">
+        <w:r>
+          <w:rPr>
+            <w:rStyle w:val="Hyperlink"/>
+          </w:rPr>
+          <w:t xml:space="preserve">OpenCV: Feature Matching + </w:t>
+        </w:r>
+        <w:proofErr w:type="spellStart"/>
+        <w:r>
+          <w:rPr>
+            <w:rStyle w:val="Hyperlink"/>
+          </w:rPr>
+          <w:t>Homography</w:t>
+        </w:r>
+        <w:proofErr w:type="spellEnd"/>
+        <w:r>
+          <w:rPr>
+            <w:rStyle w:val="Hyperlink"/>
+          </w:rPr>
+          <w:t xml:space="preserve"> to find Objects</w:t>
+        </w:r>
+      </w:hyperlink>
+    </w:p>
+    <w:p>
+      <w:hyperlink r:id="rId10" w:anchor="ga5126f47f883d730f633d74f07456c576" w:history="1">
+        <w:r>
+          <w:rPr>
+            <w:rStyle w:val="Hyperlink"/>
+          </w:rPr>
+          <w:t>OpenCV: Drawing Functions</w:t>
+        </w:r>
+      </w:hyperlink>
+    </w:p>
     <w:sectPr>
-      <w:headerReference w:type="default" r:id="rId7"/>
+      <w:headerReference w:type="default" r:id="rId11"/>
       <w:pgSz w:w="12240" w:h="15840"/>
       <w:pgMar w:top="1440" w:right="1440" w:bottom="1440" w:left="1440" w:header="708" w:footer="708" w:gutter="0"/>
       <w:cols w:space="708"/>
@@ -1066,6 +1401,13 @@
       </w:r>
     </w:p>
   </w:endnote>
+  <w:endnote w:type="continuationNotice" w:id="1">
+    <w:p>
+      <w:pPr>
+        <w:spacing w:line="240" w:lineRule="auto"/>
+      </w:pPr>
+    </w:p>
+  </w:endnote>
 </w:endnotes>
 </file>
 
@@ -1089,6 +1431,13 @@
       <w:r>
         <w:continuationSeparator/>
       </w:r>
+    </w:p>
+  </w:footnote>
+  <w:footnote w:type="continuationNotice" w:id="1">
+    <w:p>
+      <w:pPr>
+        <w:spacing w:line="240" w:lineRule="auto"/>
+      </w:pPr>
     </w:p>
   </w:footnote>
 </w:footnotes>
@@ -1954,6 +2303,18 @@
       <w14:ligatures w14:val="none"/>
     </w:rPr>
   </w:style>
+  <w:style w:type="character" w:styleId="FollowedHyperlink">
+    <w:name w:val="FollowedHyperlink"/>
+    <w:basedOn w:val="DefaultParagraphFont"/>
+    <w:uiPriority w:val="99"/>
+    <w:semiHidden/>
+    <w:unhideWhenUsed/>
+    <w:rsid w:val="008A265F"/>
+    <w:rPr>
+      <w:color w:val="954F72" w:themeColor="followedHyperlink"/>
+      <w:u w:val="single"/>
+    </w:rPr>
+  </w:style>
 </w:styles>
 </file>
 

</xml_diff>